<commit_message>
Updated Resume and Cover Letter
</commit_message>
<xml_diff>
--- a/CoverLetter_MohitKambli.docx
+++ b/CoverLetter_MohitKambli.docx
@@ -7,108 +7,150 @@
         <w:t>Dear Hiring Manager,</w:t>
       </w:r>
     </w:p>
+    <w:p>
+      <w:r>
+        <w:t xml:space="preserve">I am writing to express my keen interest in the Software Engineer position at </w:t>
+      </w:r>
+      <w:proofErr w:type="spellStart"/>
+      <w:r>
+        <w:t>ClockWork</w:t>
+      </w:r>
+      <w:proofErr w:type="spellEnd"/>
+      <w:r>
+        <w:t xml:space="preserve">, as advertised on your official website.  Having followed </w:t>
+      </w:r>
+      <w:proofErr w:type="spellStart"/>
+      <w:r>
+        <w:t>ClockWork</w:t>
+      </w:r>
+      <w:r>
+        <w:t>'s</w:t>
+      </w:r>
+      <w:proofErr w:type="spellEnd"/>
+      <w:r>
+        <w:t xml:space="preserve"> innovative work in the Web3 space, I am particularly excited by the opportunity to contribute to building the next generation of decentralized exchanges.</w:t>
+      </w:r>
+    </w:p>
+    <w:p>
+      <w:r>
+        <w:t>My resume details my extensive experience in software development, including over two years of experience building and deploying scalable, high-performance applications.  While my background encompasses a broad range of languages and technologies, my proficiency in Jav</w:t>
+      </w:r>
+      <w:bookmarkStart w:id="0" w:name="_GoBack"/>
+      <w:bookmarkEnd w:id="0"/>
+      <w:r>
+        <w:t xml:space="preserve">aScript, coupled with my experience in building full-stack applications using </w:t>
+      </w:r>
+      <w:proofErr w:type="spellStart"/>
+      <w:r>
+        <w:t>ReactJS</w:t>
+      </w:r>
+      <w:proofErr w:type="spellEnd"/>
+      <w:r>
+        <w:t xml:space="preserve"> and Node.js (although not explicitly stated on my resume, my experience with JavaScript frameworks is readily transferable), aligns perfectly with your requirements.  My experience with Flask and Python also provides a strong foundation for backend development.</w:t>
+      </w:r>
+    </w:p>
+    <w:p>
+      <w:r>
+        <w:t xml:space="preserve">At Syracuse University, I developed a full-stack application leveraging </w:t>
+      </w:r>
+      <w:proofErr w:type="spellStart"/>
+      <w:r>
+        <w:t>Aiven</w:t>
+      </w:r>
+      <w:proofErr w:type="spellEnd"/>
+      <w:r>
+        <w:t xml:space="preserve">-hosted PostgreSQL and </w:t>
+      </w:r>
+      <w:proofErr w:type="spellStart"/>
+      <w:r>
+        <w:t>Redis</w:t>
+      </w:r>
+      <w:proofErr w:type="spellEnd"/>
+      <w:r>
+        <w:t xml:space="preserve"> for scalable data storage and enhanced performance, mirroring the need for robust and efficient systems you describe.  Furthermore, my work on projects like </w:t>
+      </w:r>
+      <w:proofErr w:type="spellStart"/>
+      <w:r>
+        <w:t>ColorJam</w:t>
+      </w:r>
+      <w:proofErr w:type="spellEnd"/>
+      <w:r>
+        <w:t xml:space="preserve"> (utilizing AWS Lambda and S3 for </w:t>
+      </w:r>
+      <w:proofErr w:type="spellStart"/>
+      <w:r>
+        <w:t>serverless</w:t>
+      </w:r>
+      <w:proofErr w:type="spellEnd"/>
+      <w:r>
+        <w:t xml:space="preserve"> image processing) and </w:t>
+      </w:r>
+      <w:proofErr w:type="spellStart"/>
+      <w:r>
+        <w:t>CuseConnect</w:t>
+      </w:r>
+      <w:proofErr w:type="spellEnd"/>
+      <w:r>
+        <w:t xml:space="preserve"> (leveraging Firebase for real-time updates) demonstrates my ability to design scalable systems using modern cloud technologies.  My experience with PostgreSQL, </w:t>
+      </w:r>
+      <w:proofErr w:type="spellStart"/>
+      <w:r>
+        <w:t>Redis</w:t>
+      </w:r>
+      <w:proofErr w:type="spellEnd"/>
+      <w:r>
+        <w:t>, and various cloud services directly translates to the demands of this role.</w:t>
+      </w:r>
+    </w:p>
+    <w:p>
+      <w:r>
+        <w:t xml:space="preserve">My experience at Vistaar Technologies further showcases my ability to deliver high-quality, well-tested code, even within a </w:t>
+      </w:r>
+      <w:proofErr w:type="spellStart"/>
+      <w:r>
+        <w:t>microservices</w:t>
+      </w:r>
+      <w:proofErr w:type="spellEnd"/>
+      <w:r>
+        <w:t xml:space="preserve"> architecture.  My contributions involved addressing intricate customer issues, leveraging IAM, EC2, and RDS for scalable infrastructure, and utilizing </w:t>
+      </w:r>
+      <w:proofErr w:type="spellStart"/>
+      <w:r>
+        <w:t>Kibana</w:t>
+      </w:r>
+      <w:proofErr w:type="spellEnd"/>
+      <w:r>
+        <w:t xml:space="preserve"> and </w:t>
+      </w:r>
+      <w:proofErr w:type="spellStart"/>
+      <w:r>
+        <w:t>CloudWatch</w:t>
+      </w:r>
+      <w:proofErr w:type="spellEnd"/>
+      <w:r>
+        <w:t xml:space="preserve"> for log monitoring – all skills directly applicable to maintaining and scaling your backend systems.</w:t>
+      </w:r>
+    </w:p>
+    <w:p>
+      <w:r>
+        <w:t xml:space="preserve">While my resume doesn't explicitly mention Web3 experience, my passion for decentralized technologies and my proven ability to quickly master new technologies make me a confident and adaptable candidate. I am eager to learn and contribute to </w:t>
+      </w:r>
+      <w:proofErr w:type="spellStart"/>
+      <w:r>
+        <w:t>ClockWork</w:t>
+      </w:r>
+      <w:r>
+        <w:t>'s</w:t>
+      </w:r>
+      <w:proofErr w:type="spellEnd"/>
+      <w:r>
+        <w:t xml:space="preserve"> mission of making Web3 more intuitive and accessible.</w:t>
+      </w:r>
+    </w:p>
     <w:p/>
     <w:p>
       <w:r>
-        <w:t xml:space="preserve">I am excited to apply for the software engineering position at your esteemed organization. With a Master of Science in Computer Science from Syracuse University and a Bachelor of Engineering in Computer Engineering from </w:t>
-      </w:r>
-      <w:proofErr w:type="spellStart"/>
-      <w:r>
-        <w:t>Vidyalankar</w:t>
-      </w:r>
-      <w:proofErr w:type="spellEnd"/>
-      <w:r>
-        <w:t xml:space="preserve"> Institute of Technology, I bring a solid technical foundation and extensive hands-on expe</w:t>
-      </w:r>
-      <w:r>
-        <w:t>rience in software development.</w:t>
-      </w:r>
-    </w:p>
-    <w:p>
-      <w:r>
-        <w:t>At Vistaar Technologies, I enhanced operational efficiency by 30% through effective debugging and troubleshooting using Java, JavaScript, Shell, and Perl. My implementation of code fixes and enhancements led to a 20% increase in customer satisfaction, and my participation in code refactorin</w:t>
-      </w:r>
-      <w:r>
-        <w:t>g improved code quality by 25%.</w:t>
-      </w:r>
-    </w:p>
-    <w:p>
-      <w:r>
-        <w:t xml:space="preserve">During my internship at ZS </w:t>
-      </w:r>
-      <w:proofErr w:type="spellStart"/>
-      <w:r>
-        <w:t>Microtech</w:t>
-      </w:r>
-      <w:proofErr w:type="spellEnd"/>
-      <w:r>
-        <w:t xml:space="preserve"> </w:t>
-      </w:r>
-      <w:proofErr w:type="spellStart"/>
-      <w:r>
-        <w:t>Pvt.</w:t>
-      </w:r>
-      <w:proofErr w:type="spellEnd"/>
-      <w:r>
-        <w:t xml:space="preserve"> Ltd., I developed a Python-based software application that improved data processing efficiency by 25% and enhanced user experience by 15%. My proficiency in Python programming and data manipulation was instrumen</w:t>
-      </w:r>
-      <w:r>
-        <w:t>tal in achieving these results.</w:t>
-      </w:r>
-    </w:p>
-    <w:p>
-      <w:r>
-        <w:t xml:space="preserve">I have also completed several projects, such as developing the </w:t>
-      </w:r>
-      <w:proofErr w:type="spellStart"/>
-      <w:r>
-        <w:t>FilterBlast</w:t>
-      </w:r>
-      <w:proofErr w:type="spellEnd"/>
-      <w:r>
-        <w:t xml:space="preserve"> web application using </w:t>
-      </w:r>
-      <w:proofErr w:type="spellStart"/>
-      <w:r>
-        <w:t>ReactJS</w:t>
-      </w:r>
-      <w:proofErr w:type="spellEnd"/>
-      <w:r>
-        <w:t xml:space="preserve">, AWS, Python, and Flask, and the </w:t>
-      </w:r>
-      <w:proofErr w:type="spellStart"/>
-      <w:r>
-        <w:t>CuseConnect</w:t>
-      </w:r>
-      <w:proofErr w:type="spellEnd"/>
-      <w:r>
-        <w:t xml:space="preserve"> mobile app with </w:t>
-      </w:r>
-      <w:proofErr w:type="spellStart"/>
-      <w:r>
-        <w:t>Kotlin</w:t>
-      </w:r>
-      <w:proofErr w:type="spellEnd"/>
-      <w:r>
-        <w:t xml:space="preserve"> and Firebase. These projects showcase my ability to deliver high-quality solutions in bo</w:t>
-      </w:r>
-      <w:r>
-        <w:t>th web and mobile environments.</w:t>
-      </w:r>
-    </w:p>
-    <w:p>
-      <w:r>
-        <w:t>I am particularly drawn to your organization because of its innovative projects and commitment to excellence. I am eager to contribute my skil</w:t>
-      </w:r>
-      <w:r>
-        <w:t>ls and enthusiasm to your team.</w:t>
-      </w:r>
-      <w:bookmarkStart w:id="0" w:name="_GoBack"/>
-      <w:bookmarkEnd w:id="0"/>
-    </w:p>
-    <w:p>
-      <w:r>
-        <w:t>Thank you for considering my application. I look forward to discussing how my background and experiences align with your needs. Please feel free to contact me at +1-213-468-3333 or mohitkambli8@gmail.com.</w:t>
+        <w:t>Thank you for your time and consideration. I look forward to hearing from you soon.</w:t>
       </w:r>
     </w:p>
     <w:p/>

</xml_diff>

<commit_message>
Updated Cover Letter and Resume
</commit_message>
<xml_diff>
--- a/CoverLetter_MohitKambli.docx
+++ b/CoverLetter_MohitKambli.docx
@@ -3,166 +3,298 @@
 <w:document xmlns:wpc="http://schemas.microsoft.com/office/word/2010/wordprocessingCanvas" xmlns:cx="http://schemas.microsoft.com/office/drawing/2014/chartex" xmlns:mc="http://schemas.openxmlformats.org/markup-compatibility/2006" xmlns:o="urn:schemas-microsoft-com:office:office" xmlns:r="http://schemas.openxmlformats.org/officeDocument/2006/relationships" xmlns:m="http://schemas.openxmlformats.org/officeDocument/2006/math" xmlns:v="urn:schemas-microsoft-com:vml" xmlns:wp14="http://schemas.microsoft.com/office/word/2010/wordprocessingDrawing" xmlns:wp="http://schemas.openxmlformats.org/drawingml/2006/wordprocessingDrawing" xmlns:w10="urn:schemas-microsoft-com:office:word" xmlns:w="http://schemas.openxmlformats.org/wordprocessingml/2006/main" xmlns:w14="http://schemas.microsoft.com/office/word/2010/wordml" xmlns:w15="http://schemas.microsoft.com/office/word/2012/wordml" xmlns:w16se="http://schemas.microsoft.com/office/word/2015/wordml/symex" xmlns:wpg="http://schemas.microsoft.com/office/word/2010/wordprocessingGroup" xmlns:wpi="http://schemas.microsoft.com/office/word/2010/wordprocessingInk" xmlns:wne="http://schemas.microsoft.com/office/word/2006/wordml" xmlns:wps="http://schemas.microsoft.com/office/word/2010/wordprocessingShape" mc:Ignorable="w14 w15 w16se wp14">
   <w:body>
     <w:p>
-      <w:r>
+      <w:pPr>
+        <w:spacing w:before="100" w:beforeAutospacing="1" w:after="100" w:afterAutospacing="1" w:line="240" w:lineRule="auto"/>
+        <w:rPr>
+          <w:rFonts w:ascii="Times New Roman" w:eastAsia="Times New Roman" w:hAnsi="Times New Roman" w:cs="Times New Roman"/>
+          <w:sz w:val="24"/>
+          <w:szCs w:val="24"/>
+          <w:lang w:eastAsia="en-IN"/>
+        </w:rPr>
+      </w:pPr>
+      <w:r>
+        <w:rPr>
+          <w:rFonts w:ascii="Times New Roman" w:eastAsia="Times New Roman" w:hAnsi="Times New Roman" w:cs="Times New Roman"/>
+          <w:sz w:val="24"/>
+          <w:szCs w:val="24"/>
+          <w:lang w:eastAsia="en-IN"/>
+        </w:rPr>
         <w:t>Dear Hiring Manager,</w:t>
       </w:r>
     </w:p>
     <w:p>
-      <w:r>
-        <w:t xml:space="preserve">I am writing to express my keen interest in the Software Engineer position at </w:t>
-      </w:r>
-      <w:proofErr w:type="spellStart"/>
-      <w:r>
-        <w:t>ClockWork</w:t>
-      </w:r>
-      <w:proofErr w:type="spellEnd"/>
-      <w:r>
-        <w:t xml:space="preserve">, as advertised on your official website.  Having followed </w:t>
-      </w:r>
-      <w:proofErr w:type="spellStart"/>
-      <w:r>
-        <w:t>ClockWork</w:t>
-      </w:r>
-      <w:r>
-        <w:t>'s</w:t>
-      </w:r>
-      <w:proofErr w:type="spellEnd"/>
-      <w:r>
-        <w:t xml:space="preserve"> innovative work in the Web3 space, I am particularly excited by the opportunity to contribute to building the next generation of decentralized exchanges.</w:t>
+      <w:pPr>
+        <w:spacing w:before="100" w:beforeAutospacing="1" w:after="100" w:afterAutospacing="1" w:line="240" w:lineRule="auto"/>
+        <w:rPr>
+          <w:rFonts w:ascii="Times New Roman" w:eastAsia="Times New Roman" w:hAnsi="Times New Roman" w:cs="Times New Roman"/>
+          <w:sz w:val="24"/>
+          <w:szCs w:val="24"/>
+          <w:lang w:eastAsia="en-IN"/>
+        </w:rPr>
+      </w:pPr>
+      <w:r>
+        <w:rPr>
+          <w:rFonts w:ascii="Times New Roman" w:eastAsia="Times New Roman" w:hAnsi="Times New Roman" w:cs="Times New Roman"/>
+          <w:sz w:val="24"/>
+          <w:szCs w:val="24"/>
+          <w:lang w:eastAsia="en-IN"/>
+        </w:rPr>
+        <w:t>I am excited to apply for the Web Engineer position at Science. With a background in full-stack development and experience building high-performance applications, I am confident my skills align well with the job requirements.</w:t>
       </w:r>
     </w:p>
     <w:p>
-      <w:r>
-        <w:t>My resume details my extensive experience in software development, including over two years of experience building and deploying scalable, high-performance applications.  While my background encompasses a broad range of languages and technologies, my proficiency in Jav</w:t>
-      </w:r>
+      <w:pPr>
+        <w:spacing w:before="100" w:beforeAutospacing="1" w:after="100" w:afterAutospacing="1" w:line="240" w:lineRule="auto"/>
+        <w:rPr>
+          <w:rFonts w:ascii="Times New Roman" w:eastAsia="Times New Roman" w:hAnsi="Times New Roman" w:cs="Times New Roman"/>
+          <w:sz w:val="24"/>
+          <w:szCs w:val="24"/>
+          <w:lang w:eastAsia="en-IN"/>
+        </w:rPr>
+      </w:pPr>
+      <w:r>
+        <w:rPr>
+          <w:rFonts w:ascii="Times New Roman" w:eastAsia="Times New Roman" w:hAnsi="Times New Roman" w:cs="Times New Roman"/>
+          <w:sz w:val="24"/>
+          <w:szCs w:val="24"/>
+          <w:lang w:eastAsia="en-IN"/>
+        </w:rPr>
+        <w:t xml:space="preserve">During my internship at Syracuse University, I developed a full-stack application using </w:t>
+      </w:r>
+      <w:proofErr w:type="spellStart"/>
+      <w:r>
+        <w:rPr>
+          <w:rFonts w:ascii="Times New Roman" w:eastAsia="Times New Roman" w:hAnsi="Times New Roman" w:cs="Times New Roman"/>
+          <w:sz w:val="24"/>
+          <w:szCs w:val="24"/>
+          <w:lang w:eastAsia="en-IN"/>
+        </w:rPr>
+        <w:t>ReactJS</w:t>
+      </w:r>
+      <w:proofErr w:type="spellEnd"/>
+      <w:r>
+        <w:rPr>
+          <w:rFonts w:ascii="Times New Roman" w:eastAsia="Times New Roman" w:hAnsi="Times New Roman" w:cs="Times New Roman"/>
+          <w:sz w:val="24"/>
+          <w:szCs w:val="24"/>
+          <w:lang w:eastAsia="en-IN"/>
+        </w:rPr>
+        <w:t xml:space="preserve">, Flask, and Python, optimized with </w:t>
+      </w:r>
+      <w:proofErr w:type="spellStart"/>
+      <w:r>
+        <w:rPr>
+          <w:rFonts w:ascii="Times New Roman" w:eastAsia="Times New Roman" w:hAnsi="Times New Roman" w:cs="Times New Roman"/>
+          <w:sz w:val="24"/>
+          <w:szCs w:val="24"/>
+          <w:lang w:eastAsia="en-IN"/>
+        </w:rPr>
+        <w:t>Aiven</w:t>
+      </w:r>
+      <w:proofErr w:type="spellEnd"/>
+      <w:r>
+        <w:rPr>
+          <w:rFonts w:ascii="Times New Roman" w:eastAsia="Times New Roman" w:hAnsi="Times New Roman" w:cs="Times New Roman"/>
+          <w:sz w:val="24"/>
+          <w:szCs w:val="24"/>
+          <w:lang w:eastAsia="en-IN"/>
+        </w:rPr>
+        <w:t xml:space="preserve">-hosted PostgreSQL and </w:t>
+      </w:r>
+      <w:proofErr w:type="spellStart"/>
+      <w:r>
+        <w:rPr>
+          <w:rFonts w:ascii="Times New Roman" w:eastAsia="Times New Roman" w:hAnsi="Times New Roman" w:cs="Times New Roman"/>
+          <w:sz w:val="24"/>
+          <w:szCs w:val="24"/>
+          <w:lang w:eastAsia="en-IN"/>
+        </w:rPr>
+        <w:t>Redis</w:t>
+      </w:r>
+      <w:proofErr w:type="spellEnd"/>
+      <w:r>
+        <w:rPr>
+          <w:rFonts w:ascii="Times New Roman" w:eastAsia="Times New Roman" w:hAnsi="Times New Roman" w:cs="Times New Roman"/>
+          <w:sz w:val="24"/>
+          <w:szCs w:val="24"/>
+          <w:lang w:eastAsia="en-IN"/>
+        </w:rPr>
+        <w:t xml:space="preserve">. I also leveraged AWS Lambda and S3 in my </w:t>
+      </w:r>
+      <w:proofErr w:type="spellStart"/>
+      <w:r>
+        <w:rPr>
+          <w:rFonts w:ascii="Times New Roman" w:eastAsia="Times New Roman" w:hAnsi="Times New Roman" w:cs="Times New Roman"/>
+          <w:sz w:val="24"/>
+          <w:szCs w:val="24"/>
+          <w:lang w:eastAsia="en-IN"/>
+        </w:rPr>
+        <w:t>ColorJam</w:t>
+      </w:r>
+      <w:proofErr w:type="spellEnd"/>
+      <w:r>
+        <w:rPr>
+          <w:rFonts w:ascii="Times New Roman" w:eastAsia="Times New Roman" w:hAnsi="Times New Roman" w:cs="Times New Roman"/>
+          <w:sz w:val="24"/>
+          <w:szCs w:val="24"/>
+          <w:lang w:eastAsia="en-IN"/>
+        </w:rPr>
+        <w:t xml:space="preserve"> and </w:t>
+      </w:r>
+      <w:proofErr w:type="spellStart"/>
+      <w:r>
+        <w:rPr>
+          <w:rFonts w:ascii="Times New Roman" w:eastAsia="Times New Roman" w:hAnsi="Times New Roman" w:cs="Times New Roman"/>
+          <w:sz w:val="24"/>
+          <w:szCs w:val="24"/>
+          <w:lang w:eastAsia="en-IN"/>
+        </w:rPr>
+        <w:t>TopicModelingForTweets</w:t>
+      </w:r>
+      <w:proofErr w:type="spellEnd"/>
+      <w:r>
+        <w:rPr>
+          <w:rFonts w:ascii="Times New Roman" w:eastAsia="Times New Roman" w:hAnsi="Times New Roman" w:cs="Times New Roman"/>
+          <w:sz w:val="24"/>
+          <w:szCs w:val="24"/>
+          <w:lang w:eastAsia="en-IN"/>
+        </w:rPr>
+        <w:t xml:space="preserve"> projects, demonstrating my proficiency in </w:t>
+      </w:r>
+      <w:proofErr w:type="spellStart"/>
+      <w:r>
+        <w:rPr>
+          <w:rFonts w:ascii="Times New Roman" w:eastAsia="Times New Roman" w:hAnsi="Times New Roman" w:cs="Times New Roman"/>
+          <w:sz w:val="24"/>
+          <w:szCs w:val="24"/>
+          <w:lang w:eastAsia="en-IN"/>
+        </w:rPr>
+        <w:t>serverless</w:t>
+      </w:r>
+      <w:proofErr w:type="spellEnd"/>
+      <w:r>
+        <w:rPr>
+          <w:rFonts w:ascii="Times New Roman" w:eastAsia="Times New Roman" w:hAnsi="Times New Roman" w:cs="Times New Roman"/>
+          <w:sz w:val="24"/>
+          <w:szCs w:val="24"/>
+          <w:lang w:eastAsia="en-IN"/>
+        </w:rPr>
+        <w:t xml:space="preserve"> architectures and scalable data management.</w:t>
+      </w:r>
+    </w:p>
+    <w:p>
+      <w:pPr>
+        <w:spacing w:before="100" w:beforeAutospacing="1" w:after="100" w:afterAutospacing="1" w:line="240" w:lineRule="auto"/>
+        <w:rPr>
+          <w:rFonts w:ascii="Times New Roman" w:eastAsia="Times New Roman" w:hAnsi="Times New Roman" w:cs="Times New Roman"/>
+          <w:sz w:val="24"/>
+          <w:szCs w:val="24"/>
+          <w:lang w:eastAsia="en-IN"/>
+        </w:rPr>
+      </w:pPr>
+      <w:r>
+        <w:rPr>
+          <w:rFonts w:ascii="Times New Roman" w:eastAsia="Times New Roman" w:hAnsi="Times New Roman" w:cs="Times New Roman"/>
+          <w:sz w:val="24"/>
+          <w:szCs w:val="24"/>
+          <w:lang w:eastAsia="en-IN"/>
+        </w:rPr>
+        <w:t xml:space="preserve">At Vistaar Technologies, I improved system efficiency and customer satisfaction by resolving complex issues within a </w:t>
+      </w:r>
+      <w:proofErr w:type="spellStart"/>
+      <w:r>
+        <w:rPr>
+          <w:rFonts w:ascii="Times New Roman" w:eastAsia="Times New Roman" w:hAnsi="Times New Roman" w:cs="Times New Roman"/>
+          <w:sz w:val="24"/>
+          <w:szCs w:val="24"/>
+          <w:lang w:eastAsia="en-IN"/>
+        </w:rPr>
+        <w:t>microservices</w:t>
+      </w:r>
+      <w:proofErr w:type="spellEnd"/>
+      <w:r>
+        <w:rPr>
+          <w:rFonts w:ascii="Times New Roman" w:eastAsia="Times New Roman" w:hAnsi="Times New Roman" w:cs="Times New Roman"/>
+          <w:sz w:val="24"/>
+          <w:szCs w:val="24"/>
+          <w:lang w:eastAsia="en-IN"/>
+        </w:rPr>
+        <w:t xml:space="preserve"> architecture. My experience with React, </w:t>
+      </w:r>
+      <w:proofErr w:type="spellStart"/>
+      <w:r>
+        <w:rPr>
+          <w:rFonts w:ascii="Times New Roman" w:eastAsia="Times New Roman" w:hAnsi="Times New Roman" w:cs="Times New Roman"/>
+          <w:sz w:val="24"/>
+          <w:szCs w:val="24"/>
+          <w:lang w:eastAsia="en-IN"/>
+        </w:rPr>
+        <w:t>TypeScript</w:t>
+      </w:r>
+      <w:proofErr w:type="spellEnd"/>
+      <w:r>
+        <w:rPr>
+          <w:rFonts w:ascii="Times New Roman" w:eastAsia="Times New Roman" w:hAnsi="Times New Roman" w:cs="Times New Roman"/>
+          <w:sz w:val="24"/>
+          <w:szCs w:val="24"/>
+          <w:lang w:eastAsia="en-IN"/>
+        </w:rPr>
+        <w:t>, PostgreSQL, and CI/CD pipelines ensures I can quickly adapt to your tech stack and deployment processes.</w:t>
+      </w:r>
+    </w:p>
+    <w:p>
+      <w:pPr>
+        <w:spacing w:before="100" w:beforeAutospacing="1" w:after="100" w:afterAutospacing="1" w:line="240" w:lineRule="auto"/>
+        <w:rPr>
+          <w:rFonts w:ascii="Times New Roman" w:eastAsia="Times New Roman" w:hAnsi="Times New Roman" w:cs="Times New Roman"/>
+          <w:sz w:val="24"/>
+          <w:szCs w:val="24"/>
+          <w:lang w:eastAsia="en-IN"/>
+        </w:rPr>
+      </w:pPr>
+      <w:r>
+        <w:rPr>
+          <w:rFonts w:ascii="Times New Roman" w:eastAsia="Times New Roman" w:hAnsi="Times New Roman" w:cs="Times New Roman"/>
+          <w:sz w:val="24"/>
+          <w:szCs w:val="24"/>
+          <w:lang w:eastAsia="en-IN"/>
+        </w:rPr>
+        <w:t>I am eager to contribute to Science's innovative work and would love the opportunity to discuss how my skills can support your team. Thank you for your time and consideration.</w:t>
+      </w:r>
+    </w:p>
+    <w:p>
+      <w:pPr>
+        <w:spacing w:before="100" w:beforeAutospacing="1" w:after="100" w:afterAutospacing="1" w:line="240" w:lineRule="auto"/>
+        <w:rPr>
+          <w:rFonts w:ascii="Times New Roman" w:eastAsia="Times New Roman" w:hAnsi="Times New Roman" w:cs="Times New Roman"/>
+          <w:sz w:val="24"/>
+          <w:szCs w:val="24"/>
+          <w:lang w:eastAsia="en-IN"/>
+        </w:rPr>
+      </w:pPr>
+      <w:r>
+        <w:rPr>
+          <w:rFonts w:ascii="Times New Roman" w:eastAsia="Times New Roman" w:hAnsi="Times New Roman" w:cs="Times New Roman"/>
+          <w:sz w:val="24"/>
+          <w:szCs w:val="24"/>
+          <w:lang w:eastAsia="en-IN"/>
+        </w:rPr>
+        <w:t>Sincerely,</w:t>
+      </w:r>
+      <w:r>
+        <w:rPr>
+          <w:rFonts w:ascii="Times New Roman" w:eastAsia="Times New Roman" w:hAnsi="Times New Roman" w:cs="Times New Roman"/>
+          <w:sz w:val="24"/>
+          <w:szCs w:val="24"/>
+          <w:lang w:eastAsia="en-IN"/>
+        </w:rPr>
+        <w:br/>
+        <w:t>Mohit Kambli</w:t>
+      </w:r>
+    </w:p>
+    <w:p>
       <w:bookmarkStart w:id="0" w:name="_GoBack"/>
       <w:bookmarkEnd w:id="0"/>
-      <w:r>
-        <w:t xml:space="preserve">aScript, coupled with my experience in building full-stack applications using </w:t>
-      </w:r>
-      <w:proofErr w:type="spellStart"/>
-      <w:r>
-        <w:t>ReactJS</w:t>
-      </w:r>
-      <w:proofErr w:type="spellEnd"/>
-      <w:r>
-        <w:t xml:space="preserve"> and Node.js (although not explicitly stated on my resume, my experience with JavaScript frameworks is readily transferable), aligns perfectly with your requirements.  My experience with Flask and Python also provides a strong foundation for backend development.</w:t>
-      </w:r>
-    </w:p>
-    <w:p>
-      <w:r>
-        <w:t xml:space="preserve">At Syracuse University, I developed a full-stack application leveraging </w:t>
-      </w:r>
-      <w:proofErr w:type="spellStart"/>
-      <w:r>
-        <w:t>Aiven</w:t>
-      </w:r>
-      <w:proofErr w:type="spellEnd"/>
-      <w:r>
-        <w:t xml:space="preserve">-hosted PostgreSQL and </w:t>
-      </w:r>
-      <w:proofErr w:type="spellStart"/>
-      <w:r>
-        <w:t>Redis</w:t>
-      </w:r>
-      <w:proofErr w:type="spellEnd"/>
-      <w:r>
-        <w:t xml:space="preserve"> for scalable data storage and enhanced performance, mirroring the need for robust and efficient systems you describe.  Furthermore, my work on projects like </w:t>
-      </w:r>
-      <w:proofErr w:type="spellStart"/>
-      <w:r>
-        <w:t>ColorJam</w:t>
-      </w:r>
-      <w:proofErr w:type="spellEnd"/>
-      <w:r>
-        <w:t xml:space="preserve"> (utilizing AWS Lambda and S3 for </w:t>
-      </w:r>
-      <w:proofErr w:type="spellStart"/>
-      <w:r>
-        <w:t>serverless</w:t>
-      </w:r>
-      <w:proofErr w:type="spellEnd"/>
-      <w:r>
-        <w:t xml:space="preserve"> image processing) and </w:t>
-      </w:r>
-      <w:proofErr w:type="spellStart"/>
-      <w:r>
-        <w:t>CuseConnect</w:t>
-      </w:r>
-      <w:proofErr w:type="spellEnd"/>
-      <w:r>
-        <w:t xml:space="preserve"> (leveraging Firebase for real-time updates) demonstrates my ability to design scalable systems using modern cloud technologies.  My experience with PostgreSQL, </w:t>
-      </w:r>
-      <w:proofErr w:type="spellStart"/>
-      <w:r>
-        <w:t>Redis</w:t>
-      </w:r>
-      <w:proofErr w:type="spellEnd"/>
-      <w:r>
-        <w:t>, and various cloud services directly translates to the demands of this role.</w:t>
-      </w:r>
-    </w:p>
-    <w:p>
-      <w:r>
-        <w:t xml:space="preserve">My experience at Vistaar Technologies further showcases my ability to deliver high-quality, well-tested code, even within a </w:t>
-      </w:r>
-      <w:proofErr w:type="spellStart"/>
-      <w:r>
-        <w:t>microservices</w:t>
-      </w:r>
-      <w:proofErr w:type="spellEnd"/>
-      <w:r>
-        <w:t xml:space="preserve"> architecture.  My contributions involved addressing intricate customer issues, leveraging IAM, EC2, and RDS for scalable infrastructure, and utilizing </w:t>
-      </w:r>
-      <w:proofErr w:type="spellStart"/>
-      <w:r>
-        <w:t>Kibana</w:t>
-      </w:r>
-      <w:proofErr w:type="spellEnd"/>
-      <w:r>
-        <w:t xml:space="preserve"> and </w:t>
-      </w:r>
-      <w:proofErr w:type="spellStart"/>
-      <w:r>
-        <w:t>CloudWatch</w:t>
-      </w:r>
-      <w:proofErr w:type="spellEnd"/>
-      <w:r>
-        <w:t xml:space="preserve"> for log monitoring – all skills directly applicable to maintaining and scaling your backend systems.</w:t>
-      </w:r>
-    </w:p>
-    <w:p>
-      <w:r>
-        <w:t xml:space="preserve">While my resume doesn't explicitly mention Web3 experience, my passion for decentralized technologies and my proven ability to quickly master new technologies make me a confident and adaptable candidate. I am eager to learn and contribute to </w:t>
-      </w:r>
-      <w:proofErr w:type="spellStart"/>
-      <w:r>
-        <w:t>ClockWork</w:t>
-      </w:r>
-      <w:r>
-        <w:t>'s</w:t>
-      </w:r>
-      <w:proofErr w:type="spellEnd"/>
-      <w:r>
-        <w:t xml:space="preserve"> mission of making Web3 more intuitive and accessible.</w:t>
-      </w:r>
-    </w:p>
-    <w:p/>
-    <w:p>
-      <w:r>
-        <w:t>Thank you for your time and consideration. I look forward to hearing from you soon.</w:t>
-      </w:r>
-    </w:p>
-    <w:p/>
-    <w:p>
-      <w:r>
-        <w:t>Sincerely,</w:t>
-      </w:r>
-    </w:p>
-    <w:p>
-      <w:r>
-        <w:t>Mohit Kambli</w:t>
-      </w:r>
     </w:p>
     <w:sectPr>
       <w:pgSz w:w="11906" w:h="16838"/>
@@ -595,6 +727,23 @@
     <w:semiHidden/>
     <w:unhideWhenUsed/>
   </w:style>
+  <w:style w:type="paragraph" w:styleId="NormalWeb">
+    <w:name w:val="Normal (Web)"/>
+    <w:basedOn w:val="Normal"/>
+    <w:uiPriority w:val="99"/>
+    <w:semiHidden/>
+    <w:unhideWhenUsed/>
+    <w:rsid w:val="003D4A82"/>
+    <w:pPr>
+      <w:spacing w:before="100" w:beforeAutospacing="1" w:after="100" w:afterAutospacing="1" w:line="240" w:lineRule="auto"/>
+    </w:pPr>
+    <w:rPr>
+      <w:rFonts w:ascii="Times New Roman" w:eastAsia="Times New Roman" w:hAnsi="Times New Roman" w:cs="Times New Roman"/>
+      <w:sz w:val="24"/>
+      <w:szCs w:val="24"/>
+      <w:lang w:eastAsia="en-IN"/>
+    </w:rPr>
+  </w:style>
 </w:styles>
 </file>
 

</xml_diff>